<commit_message>
Rettet OC0601 og OC0602 i forhold til review.
</commit_message>
<xml_diff>
--- a/02 Requirements & Analysis/OC0601 selectWorkoutFromDate.docx
+++ b/02 Requirements & Analysis/OC0601 selectWorkoutFromDate.docx
@@ -13,54 +13,22 @@
           <w:sz w:val="52"/>
           <w:szCs w:val="52"/>
         </w:rPr>
-        <w:t>OC0</w:t>
-      </w:r>
+        <w:t>OC0601</w:t>
+      </w:r>
+      <w:r>
+        <w:rPr>
+          <w:rFonts w:cs="Calibri" w:ascii="Calibri" w:hAnsi="Calibri" w:asciiTheme="minorHAnsi" w:cstheme="minorHAnsi" w:hAnsiTheme="minorHAnsi"/>
+        </w:rPr>
+        <w:t xml:space="preserve"> </w:t>
+      </w:r>
+      <w:bookmarkStart w:id="0" w:name="__DdeLink__206_1724305286"/>
       <w:r>
         <w:rPr>
           <w:rFonts w:cs="Calibri" w:ascii="Calibri" w:hAnsi="Calibri" w:asciiTheme="minorHAnsi" w:cstheme="minorHAnsi" w:hAnsiTheme="minorHAnsi"/>
           <w:sz w:val="52"/>
           <w:szCs w:val="52"/>
         </w:rPr>
-        <w:t>6</w:t>
-      </w:r>
-      <w:r>
-        <w:rPr>
-          <w:rFonts w:cs="Calibri" w:ascii="Calibri" w:hAnsi="Calibri" w:asciiTheme="minorHAnsi" w:cstheme="minorHAnsi" w:hAnsiTheme="minorHAnsi"/>
-          <w:sz w:val="52"/>
-          <w:szCs w:val="52"/>
-        </w:rPr>
-        <w:t>0</w:t>
-      </w:r>
-      <w:r>
-        <w:rPr>
-          <w:rFonts w:cs="Calibri" w:ascii="Calibri" w:hAnsi="Calibri" w:asciiTheme="minorHAnsi" w:cstheme="minorHAnsi" w:hAnsiTheme="minorHAnsi"/>
-          <w:sz w:val="52"/>
-          <w:szCs w:val="52"/>
-        </w:rPr>
-        <w:t>1</w:t>
-      </w:r>
-      <w:r>
-        <w:rPr>
-          <w:rFonts w:cs="Calibri" w:ascii="Calibri" w:hAnsi="Calibri" w:asciiTheme="minorHAnsi" w:cstheme="minorHAnsi" w:hAnsiTheme="minorHAnsi"/>
-        </w:rPr>
-        <w:t xml:space="preserve"> </w:t>
-      </w:r>
-      <w:bookmarkStart w:id="0" w:name="__DdeLink__206_1724305286"/>
-      <w:r>
-        <w:rPr>
-          <w:rFonts w:cs="Calibri" w:ascii="Calibri" w:hAnsi="Calibri" w:asciiTheme="minorHAnsi" w:cstheme="minorHAnsi" w:hAnsiTheme="minorHAnsi"/>
-          <w:sz w:val="52"/>
-          <w:szCs w:val="52"/>
-        </w:rPr>
-        <w:t>select</w:t>
-      </w:r>
-      <w:r>
-        <w:rPr>
-          <w:rFonts w:cs="Calibri" w:ascii="Calibri" w:hAnsi="Calibri" w:asciiTheme="minorHAnsi" w:cstheme="minorHAnsi" w:hAnsiTheme="minorHAnsi"/>
-          <w:sz w:val="52"/>
-          <w:szCs w:val="52"/>
-        </w:rPr>
-        <w:t>WorkoutFromDate</w:t>
+        <w:t>selectWorkoutFromDate</w:t>
       </w:r>
       <w:bookmarkEnd w:id="0"/>
     </w:p>
@@ -102,25 +70,7 @@
         <w:rPr>
           <w:rFonts w:cs="Calibri" w:cstheme="minorHAnsi"/>
         </w:rPr>
-        <w:t>selectWorkoutFromDate</w:t>
-      </w:r>
-      <w:r>
-        <w:rPr>
-          <w:rFonts w:cs="Calibri" w:cstheme="minorHAnsi"/>
-        </w:rPr>
-        <w:t>(</w:t>
-      </w:r>
-      <w:r>
-        <w:rPr>
-          <w:rFonts w:cs="Calibri" w:cstheme="minorHAnsi"/>
-        </w:rPr>
-        <w:t>Workout wo</w:t>
-      </w:r>
-      <w:r>
-        <w:rPr>
-          <w:rFonts w:cs="Calibri" w:cstheme="minorHAnsi"/>
-        </w:rPr>
-        <w:t>)</w:t>
+        <w:t>selectWorkoutFromDate(Workout wo)</w:t>
       </w:r>
     </w:p>
     <w:p>
@@ -161,25 +111,7 @@
         <w:rPr>
           <w:rFonts w:cs="Calibri" w:cstheme="minorHAnsi"/>
         </w:rPr>
-        <w:t>UC0</w:t>
-      </w:r>
-      <w:r>
-        <w:rPr>
-          <w:rFonts w:cs="Calibri" w:cstheme="minorHAnsi"/>
-        </w:rPr>
-        <w:t>6</w:t>
-      </w:r>
-      <w:r>
-        <w:rPr>
-          <w:rFonts w:cs="Calibri" w:cstheme="minorHAnsi"/>
-        </w:rPr>
-        <w:t xml:space="preserve"> Vis </w:t>
-      </w:r>
-      <w:r>
-        <w:rPr>
-          <w:rFonts w:cs="Calibri" w:cstheme="minorHAnsi"/>
-        </w:rPr>
-        <w:t>træningspas</w:t>
+        <w:t>UC06 Vis træningspas</w:t>
       </w:r>
     </w:p>
     <w:p>
@@ -230,19 +162,7 @@
         <w:rPr>
           <w:rFonts w:cs="Calibri" w:cstheme="minorHAnsi"/>
         </w:rPr>
-        <w:t xml:space="preserve">En </w:t>
-      </w:r>
-      <w:r>
-        <w:rPr>
-          <w:rFonts w:cs="Calibri" w:cstheme="minorHAnsi"/>
-        </w:rPr>
-        <w:t>Patient p</w:t>
-      </w:r>
-      <w:r>
-        <w:rPr>
-          <w:rFonts w:cs="Calibri" w:cstheme="minorHAnsi"/>
-        </w:rPr>
-        <w:t xml:space="preserve"> eksisterer.</w:t>
+        <w:t>En Patient p eksisterer.</w:t>
       </w:r>
     </w:p>
     <w:p>
@@ -262,45 +182,37 @@
     <w:p>
       <w:pPr>
         <w:pStyle w:val="Normal"/>
-        <w:rPr>
-          <w:rFonts w:cs="Calibri" w:cstheme="minorHAnsi"/>
-        </w:rPr>
-      </w:pPr>
-      <w:r>
-        <w:rPr>
-          <w:rFonts w:cs="Calibri" w:cstheme="minorHAnsi"/>
-        </w:rPr>
-        <w:t>P er associeret med en c.</w:t>
-      </w:r>
-    </w:p>
-    <w:p>
-      <w:pPr>
-        <w:pStyle w:val="Normal"/>
-        <w:rPr/>
-      </w:pPr>
-      <w:r>
-        <w:rPr>
-          <w:rFonts w:cs="Calibri" w:cstheme="minorHAnsi"/>
-        </w:rPr>
-        <w:t>Mindst en</w:t>
-      </w:r>
-      <w:r>
-        <w:rPr>
-          <w:rFonts w:cs="Calibri" w:cstheme="minorHAnsi"/>
-        </w:rPr>
-        <w:t xml:space="preserve"> </w:t>
-      </w:r>
-      <w:r>
-        <w:rPr>
-          <w:rFonts w:cs="Calibri" w:cstheme="minorHAnsi"/>
-        </w:rPr>
-        <w:t>Workout w</w:t>
-      </w:r>
-      <w:r>
-        <w:rPr>
-          <w:rFonts w:cs="Calibri" w:cstheme="minorHAnsi"/>
-        </w:rPr>
-        <w:t>o eksisterer</w:t>
+        <w:rPr/>
+      </w:pPr>
+      <w:r>
+        <w:rPr>
+          <w:rFonts w:cs="Calibri" w:cstheme="minorHAnsi"/>
+        </w:rPr>
+        <w:t>p</w:t>
+      </w:r>
+      <w:r>
+        <w:rPr>
+          <w:rFonts w:cs="Calibri" w:cstheme="minorHAnsi"/>
+        </w:rPr>
+        <w:t xml:space="preserve"> er associeret med en c.</w:t>
+      </w:r>
+    </w:p>
+    <w:p>
+      <w:pPr>
+        <w:pStyle w:val="Normal"/>
+        <w:rPr/>
+      </w:pPr>
+      <w:r>
+        <w:rPr>
+          <w:rFonts w:cs="Calibri" w:cstheme="minorHAnsi"/>
+        </w:rPr>
+        <w:t>E</w:t>
+      </w:r>
+      <w:r>
+        <w:rPr>
+          <w:rFonts w:cs="Calibri" w:cstheme="minorHAnsi"/>
+        </w:rPr>
+        <w:t>n Workout wo eksisterer</w:t>
       </w:r>
       <w:bookmarkStart w:id="1" w:name="_GoBack"/>
       <w:bookmarkEnd w:id="1"/>
@@ -320,31 +232,20 @@
         <w:rPr>
           <w:rFonts w:cs="Calibri" w:cstheme="minorHAnsi"/>
         </w:rPr>
-        <w:t xml:space="preserve">p </w:t>
-      </w:r>
-      <w:r>
-        <w:rPr>
-          <w:rFonts w:cs="Calibri" w:cstheme="minorHAnsi"/>
-        </w:rPr>
-        <w:t xml:space="preserve">er associeret med </w:t>
-      </w:r>
-      <w:r>
-        <w:rPr>
-          <w:rFonts w:cs="Calibri" w:cstheme="minorHAnsi"/>
-        </w:rPr>
-        <w:t xml:space="preserve">mindst </w:t>
-      </w:r>
-      <w:r>
-        <w:rPr>
-          <w:rFonts w:cs="Calibri" w:cstheme="minorHAnsi"/>
-        </w:rPr>
-        <w:t>en w</w:t>
-      </w:r>
-      <w:r>
-        <w:rPr>
-          <w:rFonts w:cs="Calibri" w:cstheme="minorHAnsi"/>
-        </w:rPr>
-        <w:t>o.</w:t>
+        <w:t>p er associeret med mindst en wo.</w:t>
+      </w:r>
+    </w:p>
+    <w:p>
+      <w:pPr>
+        <w:pStyle w:val="Normal"/>
+        <w:rPr/>
+      </w:pPr>
+      <w:r>
+        <w:rPr>
+          <w:rFonts w:cs="Calibri" w:cstheme="minorHAnsi"/>
+          <w:color w:val="auto"/>
+        </w:rPr>
+        <w:t>wo er associeret på en c.date.</w:t>
       </w:r>
     </w:p>
     <w:p>
@@ -360,29 +261,6 @@
           <w:rFonts w:cs="Calibri" w:cstheme="minorHAnsi"/>
           <w:color w:val="auto"/>
         </w:rPr>
-        <w:t xml:space="preserve">Alle wo er </w:t>
-      </w:r>
-      <w:r>
-        <w:rPr>
-          <w:rFonts w:cs="Calibri" w:cstheme="minorHAnsi"/>
-          <w:color w:val="auto"/>
-        </w:rPr>
-        <w:t>associeret på en c.date.</w:t>
-      </w:r>
-    </w:p>
-    <w:p>
-      <w:pPr>
-        <w:pStyle w:val="Normal"/>
-        <w:rPr>
-          <w:rFonts w:ascii="Calibri" w:hAnsi="Calibri" w:cs="Calibri" w:asciiTheme="minorHAnsi" w:cstheme="minorHAnsi" w:hAnsiTheme="minorHAnsi"/>
-          <w:color w:val="auto"/>
-        </w:rPr>
-      </w:pPr>
-      <w:r>
-        <w:rPr>
-          <w:rFonts w:cs="Calibri" w:cstheme="minorHAnsi"/>
-          <w:color w:val="auto"/>
-        </w:rPr>
       </w:r>
     </w:p>
     <w:p>
@@ -401,33 +279,66 @@
     <w:p>
       <w:pPr>
         <w:pStyle w:val="Normal"/>
-        <w:rPr>
-          <w:rFonts w:cs="Calibri" w:cstheme="minorHAnsi"/>
-        </w:rPr>
-      </w:pPr>
-      <w:r>
-        <w:rPr>
-          <w:rFonts w:cs="Calibri" w:cstheme="minorHAnsi"/>
-        </w:rPr>
-        <w:t>p valgte en dato</w:t>
-      </w:r>
-    </w:p>
-    <w:p>
-      <w:pPr>
-        <w:pStyle w:val="Normal"/>
-        <w:rPr/>
-      </w:pPr>
-      <w:r>
-        <w:rPr/>
-        <w:t>p blev præsentere</w:t>
-      </w:r>
-      <w:r>
-        <w:rPr/>
-        <w:t>t</w:t>
-      </w:r>
-      <w:r>
-        <w:rPr/>
-        <w:t xml:space="preserve"> en wo associeret med valgte dato</w:t>
+        <w:rPr/>
+      </w:pPr>
+      <w:r>
+        <w:rPr>
+          <w:rFonts w:cs="Calibri" w:cstheme="minorHAnsi"/>
+        </w:rPr>
+        <w:t xml:space="preserve">p valgte en </w:t>
+      </w:r>
+      <w:r>
+        <w:rPr>
+          <w:rFonts w:eastAsia="Calibri" w:cs="Calibri" w:cstheme="minorHAnsi"/>
+          <w:color w:val="auto"/>
+          <w:kern w:val="0"/>
+          <w:sz w:val="22"/>
+          <w:szCs w:val="22"/>
+          <w:lang w:val="da-DK" w:eastAsia="en-US" w:bidi="ar-SA"/>
+        </w:rPr>
+        <w:t>c.date</w:t>
+      </w:r>
+      <w:r>
+        <w:rPr>
+          <w:rFonts w:cs="Calibri" w:cstheme="minorHAnsi"/>
+        </w:rPr>
+        <w:t>.</w:t>
+      </w:r>
+    </w:p>
+    <w:p>
+      <w:pPr>
+        <w:pStyle w:val="Normal"/>
+        <w:rPr/>
+      </w:pPr>
+      <w:r>
+        <w:rPr/>
+        <w:t xml:space="preserve">p blev præsenteret en wo </w:t>
+      </w:r>
+      <w:r>
+        <w:rPr/>
+        <w:t xml:space="preserve">som var </w:t>
+      </w:r>
+      <w:r>
+        <w:rPr>
+          <w:rFonts w:cs="Calibri" w:cstheme="minorHAnsi"/>
+          <w:color w:val="auto"/>
+        </w:rPr>
+        <w:t xml:space="preserve">associeret med valgte </w:t>
+      </w:r>
+      <w:r>
+        <w:rPr>
+          <w:rFonts w:eastAsia="Calibri" w:cs="Calibri" w:cstheme="minorHAnsi"/>
+          <w:color w:val="auto"/>
+          <w:kern w:val="0"/>
+          <w:sz w:val="22"/>
+          <w:szCs w:val="22"/>
+          <w:lang w:val="da-DK" w:eastAsia="en-US" w:bidi="ar-SA"/>
+        </w:rPr>
+        <w:t>c.date</w:t>
+      </w:r>
+      <w:r>
+        <w:rPr/>
+        <w:t>.</w:t>
       </w:r>
     </w:p>
     <w:p>
@@ -489,7 +400,6 @@
     <w:rPrDefault>
       <w:rPr>
         <w:rFonts w:ascii="Calibri" w:hAnsi="Calibri" w:eastAsia="Calibri" w:cs="" w:asciiTheme="minorHAnsi" w:cstheme="minorBidi" w:eastAsiaTheme="minorHAnsi" w:hAnsiTheme="minorHAnsi"/>
-        <w:sz w:val="22"/>
         <w:szCs w:val="22"/>
         <w:lang w:val="da-DK" w:eastAsia="en-US" w:bidi="ar-SA"/>
       </w:rPr>

</xml_diff>

<commit_message>
Rettelser af UC06, OC0601 og OC0602
Co-Authored-By: Mik Pedersen <mikpedersen@users.noreply.github.com>
</commit_message>
<xml_diff>
--- a/02 Requirements & Analysis/OC0601 selectWorkoutFromDate.docx
+++ b/02 Requirements & Analysis/OC0601 selectWorkoutFromDate.docx
@@ -70,7 +70,13 @@
         <w:rPr>
           <w:rFonts w:cs="Calibri" w:cstheme="minorHAnsi"/>
         </w:rPr>
-        <w:t>selectWorkoutFromDate(Workout wo)</w:t>
+        <w:t>selectWorkoutFromDate(wo : Workout</w:t>
+      </w:r>
+      <w:r>
+        <w:rPr>
+          <w:rFonts w:cs="Calibri" w:cstheme="minorHAnsi"/>
+        </w:rPr>
+        <w:t>)</w:t>
       </w:r>
     </w:p>
     <w:p>
@@ -117,16 +123,6 @@
     <w:p>
       <w:pPr>
         <w:pStyle w:val="Normal"/>
-        <w:rPr/>
-      </w:pPr>
-      <w:r>
-        <w:rPr/>
-        <w:t>OC05 showWorkoutplan</w:t>
-      </w:r>
-    </w:p>
-    <w:p>
-      <w:pPr>
-        <w:pStyle w:val="Normal"/>
         <w:rPr>
           <w:rFonts w:cs="Calibri" w:cstheme="minorHAnsi"/>
         </w:rPr>
@@ -188,33 +184,27 @@
         <w:rPr>
           <w:rFonts w:cs="Calibri" w:cstheme="minorHAnsi"/>
         </w:rPr>
-        <w:t>p</w:t>
-      </w:r>
-      <w:r>
-        <w:rPr>
-          <w:rFonts w:cs="Calibri" w:cstheme="minorHAnsi"/>
-        </w:rPr>
-        <w:t xml:space="preserve"> er associeret med en c.</w:t>
-      </w:r>
-    </w:p>
-    <w:p>
-      <w:pPr>
-        <w:pStyle w:val="Normal"/>
-        <w:rPr/>
-      </w:pPr>
-      <w:r>
-        <w:rPr>
-          <w:rFonts w:cs="Calibri" w:cstheme="minorHAnsi"/>
-        </w:rPr>
-        <w:t>E</w:t>
-      </w:r>
-      <w:r>
-        <w:rPr>
-          <w:rFonts w:cs="Calibri" w:cstheme="minorHAnsi"/>
-        </w:rPr>
-        <w:t>n Workout wo eksisterer</w:t>
-      </w:r>
-      <w:bookmarkStart w:id="1" w:name="_GoBack"/>
+        <w:t>p er associeret med en c.</w:t>
+      </w:r>
+    </w:p>
+    <w:p>
+      <w:pPr>
+        <w:pStyle w:val="Normal"/>
+        <w:rPr/>
+      </w:pPr>
+      <w:r>
+        <w:rPr>
+          <w:rFonts w:cs="Calibri" w:cstheme="minorHAnsi"/>
+        </w:rPr>
+        <w:t xml:space="preserve">En Workoutplan wop </w:t>
+      </w:r>
+      <w:bookmarkStart w:id="1" w:name="__DdeLink__458_2318332551"/>
+      <w:r>
+        <w:rPr>
+          <w:rFonts w:cs="Calibri" w:cstheme="minorHAnsi"/>
+        </w:rPr>
+        <w:t>eksisterer</w:t>
+      </w:r>
       <w:bookmarkEnd w:id="1"/>
       <w:r>
         <w:rPr>
@@ -232,60 +222,75 @@
         <w:rPr>
           <w:rFonts w:cs="Calibri" w:cstheme="minorHAnsi"/>
         </w:rPr>
-        <w:t>p er associeret med mindst en wo.</w:t>
-      </w:r>
-    </w:p>
-    <w:p>
-      <w:pPr>
-        <w:pStyle w:val="Normal"/>
-        <w:rPr/>
-      </w:pPr>
-      <w:r>
-        <w:rPr>
-          <w:rFonts w:cs="Calibri" w:cstheme="minorHAnsi"/>
-          <w:color w:val="auto"/>
-        </w:rPr>
-        <w:t>wo er associeret på en c.date.</w:t>
-      </w:r>
-    </w:p>
-    <w:p>
-      <w:pPr>
-        <w:pStyle w:val="Normal"/>
-        <w:rPr>
-          <w:rFonts w:ascii="Calibri" w:hAnsi="Calibri" w:cs="Calibri" w:asciiTheme="minorHAnsi" w:cstheme="minorHAnsi" w:hAnsiTheme="minorHAnsi"/>
-          <w:color w:val="auto"/>
-        </w:rPr>
-      </w:pPr>
-      <w:r>
-        <w:rPr>
-          <w:rFonts w:cs="Calibri" w:cstheme="minorHAnsi"/>
-          <w:color w:val="auto"/>
-        </w:rPr>
-      </w:r>
-    </w:p>
-    <w:p>
-      <w:pPr>
-        <w:pStyle w:val="Overskrift2"/>
-        <w:rPr/>
-      </w:pPr>
-      <w:r>
-        <w:rPr>
-          <w:rFonts w:cs="Calibri" w:ascii="Calibri" w:hAnsi="Calibri" w:asciiTheme="minorHAnsi" w:cstheme="minorHAnsi" w:hAnsiTheme="minorHAnsi"/>
-          <w:color w:val="auto"/>
-        </w:rPr>
-        <w:t>Postconditions:</w:t>
-      </w:r>
-    </w:p>
-    <w:p>
-      <w:pPr>
-        <w:pStyle w:val="Normal"/>
-        <w:rPr/>
-      </w:pPr>
-      <w:r>
-        <w:rPr>
-          <w:rFonts w:cs="Calibri" w:cstheme="minorHAnsi"/>
-        </w:rPr>
-        <w:t xml:space="preserve">p valgte en </w:t>
+        <w:t xml:space="preserve">En liste af Workout woL </w:t>
+      </w:r>
+      <w:r>
+        <w:rPr>
+          <w:rFonts w:cs="Calibri" w:cstheme="minorHAnsi"/>
+        </w:rPr>
+        <w:t>eksisterer</w:t>
+      </w:r>
+      <w:r>
+        <w:rPr>
+          <w:rFonts w:cs="Calibri" w:cstheme="minorHAnsi"/>
+        </w:rPr>
+        <w:t>.</w:t>
+      </w:r>
+    </w:p>
+    <w:p>
+      <w:pPr>
+        <w:pStyle w:val="Normal"/>
+        <w:rPr/>
+      </w:pPr>
+      <w:r>
+        <w:rPr>
+          <w:rFonts w:cs="Calibri" w:cstheme="minorHAnsi"/>
+        </w:rPr>
+        <w:t>En Workout wo eksisterer</w:t>
+      </w:r>
+      <w:bookmarkStart w:id="2" w:name="_GoBack"/>
+      <w:bookmarkEnd w:id="2"/>
+      <w:r>
+        <w:rPr>
+          <w:rFonts w:cs="Calibri" w:cstheme="minorHAnsi"/>
+        </w:rPr>
+        <w:t>.</w:t>
+      </w:r>
+    </w:p>
+    <w:p>
+      <w:pPr>
+        <w:pStyle w:val="Normal"/>
+        <w:rPr/>
+      </w:pPr>
+      <w:r>
+        <w:rPr>
+          <w:rFonts w:cs="Calibri" w:cstheme="minorHAnsi"/>
+        </w:rPr>
+        <w:t xml:space="preserve">p er associeret med </w:t>
+      </w:r>
+      <w:r>
+        <w:rPr>
+          <w:rFonts w:cs="Calibri" w:cstheme="minorHAnsi"/>
+        </w:rPr>
+        <w:t>c</w:t>
+      </w:r>
+      <w:r>
+        <w:rPr>
+          <w:rFonts w:cs="Calibri" w:cstheme="minorHAnsi"/>
+        </w:rPr>
+        <w:t>.</w:t>
+      </w:r>
+    </w:p>
+    <w:p>
+      <w:pPr>
+        <w:pStyle w:val="Normal"/>
+        <w:rPr/>
+      </w:pPr>
+      <w:r>
+        <w:rPr>
+          <w:rFonts w:cs="Calibri" w:cstheme="minorHAnsi"/>
+        </w:rPr>
+        <w:t xml:space="preserve">woL </w:t>
       </w:r>
       <w:r>
         <w:rPr>
@@ -296,7 +301,19 @@
           <w:szCs w:val="22"/>
           <w:lang w:val="da-DK" w:eastAsia="en-US" w:bidi="ar-SA"/>
         </w:rPr>
-        <w:t>c.date</w:t>
+        <w:t>blev</w:t>
+      </w:r>
+      <w:r>
+        <w:rPr>
+          <w:rFonts w:cs="Calibri" w:cstheme="minorHAnsi"/>
+        </w:rPr>
+        <w:t xml:space="preserve"> associeret med </w:t>
+      </w:r>
+      <w:r>
+        <w:rPr>
+          <w:rFonts w:cs="Calibri" w:cstheme="minorHAnsi"/>
+        </w:rPr>
+        <w:t>c</w:t>
       </w:r>
       <w:r>
         <w:rPr>
@@ -311,19 +328,16 @@
         <w:rPr/>
       </w:pPr>
       <w:r>
-        <w:rPr/>
-        <w:t xml:space="preserve">p blev præsenteret en wo </w:t>
-      </w:r>
-      <w:r>
-        <w:rPr/>
-        <w:t xml:space="preserve">som var </w:t>
-      </w:r>
-      <w:r>
-        <w:rPr>
-          <w:rFonts w:cs="Calibri" w:cstheme="minorHAnsi"/>
-          <w:color w:val="auto"/>
-        </w:rPr>
-        <w:t xml:space="preserve">associeret med valgte </w:t>
+        <w:rPr>
+          <w:rFonts w:cs="Calibri" w:cstheme="minorHAnsi"/>
+        </w:rPr>
+        <w:t>w</w:t>
+      </w:r>
+      <w:r>
+        <w:rPr>
+          <w:rFonts w:cs="Calibri" w:cstheme="minorHAnsi"/>
+        </w:rPr>
+        <w:t xml:space="preserve">o </w:t>
       </w:r>
       <w:r>
         <w:rPr>
@@ -334,7 +348,83 @@
           <w:szCs w:val="22"/>
           <w:lang w:val="da-DK" w:eastAsia="en-US" w:bidi="ar-SA"/>
         </w:rPr>
-        <w:t>c.date</w:t>
+        <w:t>blev</w:t>
+      </w:r>
+      <w:r>
+        <w:rPr>
+          <w:rFonts w:cs="Calibri" w:cstheme="minorHAnsi"/>
+        </w:rPr>
+        <w:t xml:space="preserve"> tilføjet </w:t>
+      </w:r>
+      <w:r>
+        <w:rPr>
+          <w:rFonts w:cs="Calibri" w:cstheme="minorHAnsi"/>
+        </w:rPr>
+        <w:t>til woL.</w:t>
+      </w:r>
+    </w:p>
+    <w:p>
+      <w:pPr>
+        <w:pStyle w:val="Normal"/>
+        <w:rPr>
+          <w:rFonts w:ascii="Calibri" w:hAnsi="Calibri" w:cs="Calibri" w:asciiTheme="minorHAnsi" w:cstheme="minorHAnsi" w:hAnsiTheme="minorHAnsi"/>
+          <w:color w:val="auto"/>
+        </w:rPr>
+      </w:pPr>
+      <w:r>
+        <w:rPr>
+          <w:rFonts w:cs="Calibri" w:cstheme="minorHAnsi"/>
+          <w:color w:val="auto"/>
+        </w:rPr>
+      </w:r>
+    </w:p>
+    <w:p>
+      <w:pPr>
+        <w:pStyle w:val="Overskrift2"/>
+        <w:rPr/>
+      </w:pPr>
+      <w:r>
+        <w:rPr>
+          <w:rFonts w:cs="Calibri" w:ascii="Calibri" w:hAnsi="Calibri" w:asciiTheme="minorHAnsi" w:cstheme="minorHAnsi" w:hAnsiTheme="minorHAnsi"/>
+          <w:color w:val="auto"/>
+        </w:rPr>
+        <w:t>Postconditions:</w:t>
+      </w:r>
+    </w:p>
+    <w:p>
+      <w:pPr>
+        <w:pStyle w:val="Normal"/>
+        <w:rPr/>
+      </w:pPr>
+      <w:r>
+        <w:rPr/>
+        <w:t xml:space="preserve">p blev præsenteret en </w:t>
+      </w:r>
+      <w:r>
+        <w:rPr/>
+        <w:t>woL</w:t>
+      </w:r>
+      <w:r>
+        <w:rPr/>
+        <w:t xml:space="preserve"> som var </w:t>
+      </w:r>
+      <w:r>
+        <w:rPr>
+          <w:rFonts w:cs="Calibri" w:cstheme="minorHAnsi"/>
+          <w:color w:val="auto"/>
+        </w:rPr>
+        <w:t xml:space="preserve">associeret med </w:t>
+      </w:r>
+      <w:r>
+        <w:rPr>
+          <w:rFonts w:eastAsia="Calibri" w:cs="Calibri" w:cstheme="minorHAnsi"/>
+          <w:color w:val="auto"/>
+          <w:kern w:val="0"/>
+          <w:sz w:val="22"/>
+          <w:szCs w:val="22"/>
+          <w:lang w:val="da-DK" w:eastAsia="en-US" w:bidi="ar-SA"/>
+        </w:rPr>
+        <w:t>c</w:t>
       </w:r>
       <w:r>
         <w:rPr/>

</xml_diff>